<commit_message>
Version 1 - 20220112 22:34
</commit_message>
<xml_diff>
--- a/FUENTES DE INFO.docx
+++ b/FUENTES DE INFO.docx
@@ -44,7 +44,7 @@
           <w:lang w:val="es-ES"/>
         </w:rPr>
       </w:pPr>
-      <w:hyperlink r:id="rId6" w:history="1">
+      <w:hyperlink r:id="rId6" w:anchor="/home" w:history="1">
         <w:r>
           <w:rPr>
             <w:rStyle w:val="Hipervnculo"/>
@@ -95,8 +95,140 @@
           <w:lang w:val="es-ES"/>
         </w:rPr>
       </w:pPr>
+    </w:p>
+    <w:p>
+      <w:pPr>
+        <w:ind w:left="708" w:hanging="708"/>
+        <w:rPr>
+          <w:lang w:val="es-ES"/>
+        </w:rPr>
+      </w:pPr>
+    </w:p>
+    <w:p>
+      <w:pPr>
+        <w:ind w:left="708" w:hanging="708"/>
+        <w:rPr>
+          <w:b/>
+          <w:lang w:val="es-ES"/>
+        </w:rPr>
+      </w:pPr>
+      <w:r>
+        <w:rPr>
+          <w:lang w:val="es-ES"/>
+        </w:rPr>
+        <w:t xml:space="preserve">Ver: </w:t>
+      </w:r>
+      <w:r>
+        <w:rPr>
+          <w:b/>
+          <w:lang w:val="es-ES"/>
+        </w:rPr>
+        <w:t>MANEJO DE DOM</w:t>
+      </w:r>
       <w:bookmarkStart w:id="0" w:name="_GoBack"/>
       <w:bookmarkEnd w:id="0"/>
+    </w:p>
+    <w:p>
+      <w:pPr>
+        <w:ind w:left="708" w:hanging="708"/>
+        <w:rPr>
+          <w:lang w:val="es-ES"/>
+        </w:rPr>
+      </w:pPr>
+    </w:p>
+    <w:p>
+      <w:pPr>
+        <w:ind w:left="708" w:hanging="708"/>
+        <w:rPr>
+          <w:b/>
+          <w:u w:val="single"/>
+          <w:lang w:val="es-ES"/>
+        </w:rPr>
+      </w:pPr>
+      <w:r>
+        <w:rPr>
+          <w:b/>
+          <w:u w:val="single"/>
+          <w:lang w:val="es-ES"/>
+        </w:rPr>
+        <w:t>OTROS PROYECTOS</w:t>
+      </w:r>
+    </w:p>
+    <w:p>
+      <w:pPr>
+        <w:ind w:left="708" w:hanging="708"/>
+        <w:rPr>
+          <w:lang w:val="es-ES"/>
+        </w:rPr>
+      </w:pPr>
+      <w:hyperlink r:id="rId9" w:history="1">
+        <w:r>
+          <w:rPr>
+            <w:rStyle w:val="Hipervnculo"/>
+            <w:lang w:val="es-ES"/>
+          </w:rPr>
+          <w:t>https://bcoalova.github.io/CODER-js-Tienda/</w:t>
+        </w:r>
+      </w:hyperlink>
+    </w:p>
+    <w:p>
+      <w:pPr>
+        <w:ind w:left="708" w:hanging="708"/>
+        <w:rPr>
+          <w:lang w:val="es-ES"/>
+        </w:rPr>
+      </w:pPr>
+      <w:hyperlink r:id="rId10" w:history="1">
+        <w:r>
+          <w:rPr>
+            <w:rStyle w:val="Hipervnculo"/>
+            <w:lang w:val="es-ES"/>
+          </w:rPr>
+          <w:t>https://vanifederici.github.io/mono-galactico/</w:t>
+        </w:r>
+      </w:hyperlink>
+    </w:p>
+    <w:p>
+      <w:pPr>
+        <w:ind w:left="708" w:hanging="708"/>
+        <w:rPr>
+          <w:lang w:val="es-ES"/>
+        </w:rPr>
+      </w:pPr>
+      <w:hyperlink r:id="rId11" w:history="1">
+        <w:r>
+          <w:rPr>
+            <w:rStyle w:val="Hipervnculo"/>
+            <w:lang w:val="es-ES"/>
+          </w:rPr>
+          <w:t>https://antopr.github.io/Javascript-Coder/#</w:t>
+        </w:r>
+      </w:hyperlink>
+    </w:p>
+    <w:p>
+      <w:pPr>
+        <w:ind w:left="708" w:hanging="708"/>
+        <w:rPr>
+          <w:lang w:val="es-ES"/>
+        </w:rPr>
+      </w:pPr>
+      <w:hyperlink r:id="rId12" w:history="1">
+        <w:r>
+          <w:rPr>
+            <w:rStyle w:val="Hipervnculo"/>
+            <w:lang w:val="es-ES"/>
+          </w:rPr>
+          <w:t>https://mguidocaruso.github.io/AlPrestamo/</w:t>
+        </w:r>
+      </w:hyperlink>
+    </w:p>
+    <w:p>
+      <w:pPr>
+        <w:ind w:left="708" w:hanging="708"/>
+        <w:rPr>
+          <w:lang w:val="es-ES"/>
+        </w:rPr>
+      </w:pPr>
     </w:p>
     <w:sectPr>
       <w:pgSz w:w="11906" w:h="16838"/>

</xml_diff>

<commit_message>
Casi terminado, ultimos retoques - 20220309 22:07
</commit_message>
<xml_diff>
--- a/FUENTES DE INFO.docx
+++ b/FUENTES DE INFO.docx
@@ -125,8 +125,6 @@
         </w:rPr>
         <w:t>MANEJO DE DOM</w:t>
       </w:r>
-      <w:bookmarkStart w:id="0" w:name="_GoBack"/>
-      <w:bookmarkEnd w:id="0"/>
     </w:p>
     <w:p>
       <w:pPr>
@@ -229,6 +227,25 @@
           <w:lang w:val="es-ES"/>
         </w:rPr>
       </w:pPr>
+      <w:hyperlink r:id="rId13" w:history="1">
+        <w:r>
+          <w:rPr>
+            <w:rStyle w:val="Hipervnculo"/>
+            <w:lang w:val="es-ES"/>
+          </w:rPr>
+          <w:t>https://www.youtube.com/watch?v=zeb5PsxWijY</w:t>
+        </w:r>
+      </w:hyperlink>
+    </w:p>
+    <w:p>
+      <w:pPr>
+        <w:ind w:left="708" w:hanging="708"/>
+        <w:rPr>
+          <w:lang w:val="es-ES"/>
+        </w:rPr>
+      </w:pPr>
+      <w:bookmarkStart w:id="0" w:name="_GoBack"/>
+      <w:bookmarkEnd w:id="0"/>
     </w:p>
     <w:sectPr>
       <w:pgSz w:w="11906" w:h="16838"/>

</xml_diff>